<commit_message>
upload of sprint reports
</commit_message>
<xml_diff>
--- a/docs/cmps115_sprintreport1.docx
+++ b/docs/cmps115_sprintreport1.docx
@@ -321,6 +321,164 @@
         </w:rPr>
         <w:lastRenderedPageBreak/>
         <w:t>Work Completion Rate:</w:t>
+      </w:r>
+    </w:p>
+    <w:p>
+      <w:pPr>
+        <w:tabs>
+          <w:tab w:val="left" w:pos="2044"/>
+        </w:tabs>
+      </w:pPr>
+      <w:r>
+        <w:t xml:space="preserve">Total number of estimated ideal work hours completed: </w:t>
+      </w:r>
+    </w:p>
+    <w:p>
+      <w:pPr>
+        <w:pStyle w:val="ListParagraph"/>
+        <w:numPr>
+          <w:ilvl w:val="0"/>
+          <w:numId w:val="5"/>
+        </w:numPr>
+        <w:tabs>
+          <w:tab w:val="left" w:pos="2044"/>
+        </w:tabs>
+        <w:spacing w:line="256" w:lineRule="auto"/>
+      </w:pPr>
+      <w:r>
+        <w:t>7.5 hours</w:t>
+      </w:r>
+      <w:bookmarkStart w:id="0" w:name="_GoBack"/>
+      <w:bookmarkEnd w:id="0"/>
+    </w:p>
+    <w:p>
+      <w:pPr>
+        <w:tabs>
+          <w:tab w:val="left" w:pos="2044"/>
+        </w:tabs>
+      </w:pPr>
+      <w:r>
+        <w:t>Total number of days during the prior sprint</w:t>
+      </w:r>
+    </w:p>
+    <w:p>
+      <w:pPr>
+        <w:pStyle w:val="ListParagraph"/>
+        <w:numPr>
+          <w:ilvl w:val="0"/>
+          <w:numId w:val="5"/>
+        </w:numPr>
+        <w:tabs>
+          <w:tab w:val="left" w:pos="2044"/>
+        </w:tabs>
+        <w:spacing w:line="256" w:lineRule="auto"/>
+      </w:pPr>
+      <w:r>
+        <w:t>7 days</w:t>
+      </w:r>
+    </w:p>
+    <w:p>
+      <w:pPr>
+        <w:tabs>
+          <w:tab w:val="left" w:pos="2044"/>
+        </w:tabs>
+      </w:pPr>
+      <w:r>
+        <w:t># of User Stories per day</w:t>
+      </w:r>
+    </w:p>
+    <w:p>
+      <w:pPr>
+        <w:pStyle w:val="ListParagraph"/>
+        <w:numPr>
+          <w:ilvl w:val="0"/>
+          <w:numId w:val="5"/>
+        </w:numPr>
+        <w:tabs>
+          <w:tab w:val="left" w:pos="2044"/>
+        </w:tabs>
+        <w:spacing w:line="256" w:lineRule="auto"/>
+      </w:pPr>
+      <w:r>
+        <w:t>1 user story/day</w:t>
+      </w:r>
+    </w:p>
+    <w:p>
+      <w:pPr>
+        <w:tabs>
+          <w:tab w:val="left" w:pos="2044"/>
+        </w:tabs>
+      </w:pPr>
+      <w:r>
+        <w:t># of Ideal Work Hours / Day</w:t>
+      </w:r>
+    </w:p>
+    <w:p>
+      <w:pPr>
+        <w:pStyle w:val="ListParagraph"/>
+        <w:numPr>
+          <w:ilvl w:val="0"/>
+          <w:numId w:val="5"/>
+        </w:numPr>
+        <w:tabs>
+          <w:tab w:val="left" w:pos="2044"/>
+        </w:tabs>
+        <w:spacing w:line="256" w:lineRule="auto"/>
+      </w:pPr>
+      <w:r>
+        <w:t>2 hrs/day</w:t>
+      </w:r>
+    </w:p>
+    <w:p>
+      <w:pPr>
+        <w:tabs>
+          <w:tab w:val="left" w:pos="2044"/>
+        </w:tabs>
+      </w:pPr>
+      <w:r>
+        <w:t>Average User Stories Per Day:</w:t>
+      </w:r>
+    </w:p>
+    <w:p>
+      <w:pPr>
+        <w:pStyle w:val="ListParagraph"/>
+        <w:numPr>
+          <w:ilvl w:val="0"/>
+          <w:numId w:val="5"/>
+        </w:numPr>
+        <w:tabs>
+          <w:tab w:val="left" w:pos="2044"/>
+        </w:tabs>
+        <w:spacing w:line="256" w:lineRule="auto"/>
+      </w:pPr>
+      <w:r>
+        <w:t>1 user story/day</w:t>
+      </w:r>
+    </w:p>
+    <w:p>
+      <w:pPr>
+        <w:tabs>
+          <w:tab w:val="left" w:pos="2044"/>
+        </w:tabs>
+      </w:pPr>
+      <w:r>
+        <w:t>Average Ideal Work Hours / Day</w:t>
+      </w:r>
+    </w:p>
+    <w:p>
+      <w:pPr>
+        <w:pStyle w:val="ListParagraph"/>
+        <w:numPr>
+          <w:ilvl w:val="0"/>
+          <w:numId w:val="5"/>
+        </w:numPr>
+        <w:tabs>
+          <w:tab w:val="left" w:pos="2044"/>
+        </w:tabs>
+        <w:spacing w:line="256" w:lineRule="auto"/>
+      </w:pPr>
+      <w:r>
+        <w:t>2 hrs/day</w:t>
       </w:r>
     </w:p>
     <w:p>
@@ -476,13 +634,8 @@
       <w:pStyle w:val="Header"/>
     </w:pPr>
     <w:r>
-      <w:t xml:space="preserve">Team Name: </w:t>
+      <w:t>Team Name: Bananagramers</w:t>
     </w:r>
-    <w:proofErr w:type="spellStart"/>
-    <w:r>
-      <w:t>Bananagramers</w:t>
-    </w:r>
-    <w:proofErr w:type="spellEnd"/>
   </w:p>
   <w:p>
     <w:pPr>
@@ -491,8 +644,6 @@
     <w:r>
       <w:t>Date: 5/1/17</w:t>
     </w:r>
-    <w:bookmarkStart w:id="0" w:name="_GoBack"/>
-    <w:bookmarkEnd w:id="0"/>
   </w:p>
 </w:hdr>
 </file>
@@ -912,6 +1063,18 @@
   </w:num>
   <w:num w:numId="4">
     <w:abstractNumId w:val="2"/>
+  </w:num>
+  <w:num w:numId="5">
+    <w:abstractNumId w:val="3"/>
+    <w:lvlOverride w:ilvl="0"/>
+    <w:lvlOverride w:ilvl="1"/>
+    <w:lvlOverride w:ilvl="2"/>
+    <w:lvlOverride w:ilvl="3"/>
+    <w:lvlOverride w:ilvl="4"/>
+    <w:lvlOverride w:ilvl="5"/>
+    <w:lvlOverride w:ilvl="6"/>
+    <w:lvlOverride w:ilvl="7"/>
+    <w:lvlOverride w:ilvl="8"/>
   </w:num>
 </w:numbering>
 </file>

</xml_diff>